<commit_message>
added parents page and updated UAs
</commit_message>
<xml_diff>
--- a/UserPersonas.docx
+++ b/UserPersonas.docx
@@ -478,124 +478,110 @@
           </w:tcPr>
           <w:p>
             <w:r>
-              <w:t>Ash wants to know what extracurricular activities are held at the university</w:t>
-            </w:r>
-            <w:r>
-              <w:t xml:space="preserve"> (change to sports)</w:t>
-            </w:r>
-          </w:p>
-        </w:tc>
-        <w:tc>
-          <w:tcPr>
-            <w:tcW w:w="4788" w:type="dxa"/>
-          </w:tcPr>
-          <w:p>
-            <w:r>
-              <w:t xml:space="preserve">What </w:t>
+              <w:t>Ash wants to</w:t>
+            </w:r>
+            <w:r>
+              <w:t xml:space="preserve"> know what sports are available at the university.</w:t>
+            </w:r>
+          </w:p>
+        </w:tc>
+        <w:tc>
+          <w:tcPr>
+            <w:tcW w:w="4788" w:type="dxa"/>
+          </w:tcPr>
+          <w:p>
+            <w:r>
+              <w:t>W</w:t>
+            </w:r>
+            <w:r>
+              <w:t xml:space="preserve">hat sports </w:t>
+            </w:r>
+            <w:r>
+              <w:t>are there</w:t>
+            </w:r>
+            <w:r>
+              <w:t xml:space="preserve"> in the university</w:t>
+            </w:r>
+            <w:r>
+              <w:t>?</w:t>
+            </w:r>
+          </w:p>
+        </w:tc>
+      </w:tr>
+      <w:tr>
+        <w:tc>
+          <w:tcPr>
+            <w:tcW w:w="4788" w:type="dxa"/>
+          </w:tcPr>
+          <w:p>
+            <w:r>
+              <w:t>User Tasks</w:t>
+            </w:r>
+          </w:p>
+        </w:tc>
+        <w:tc>
+          <w:tcPr>
+            <w:tcW w:w="4788" w:type="dxa"/>
+          </w:tcPr>
+          <w:p>
+            <w:r>
+              <w:t>User Steps</w:t>
+            </w:r>
+          </w:p>
+        </w:tc>
+      </w:tr>
+      <w:tr>
+        <w:tc>
+          <w:tcPr>
+            <w:tcW w:w="4788" w:type="dxa"/>
+          </w:tcPr>
+          <w:p>
+            <w:r>
+              <w:t>Look into Athletics</w:t>
+            </w:r>
+          </w:p>
+        </w:tc>
+        <w:tc>
+          <w:tcPr>
+            <w:tcW w:w="4788" w:type="dxa"/>
+          </w:tcPr>
+          <w:p>
+            <w:r>
+              <w:t xml:space="preserve">1. </w:t>
             </w:r>
             <w:proofErr w:type="gramStart"/>
             <w:r>
-              <w:t>kind of student activities are</w:t>
+              <w:t>type</w:t>
             </w:r>
             <w:proofErr w:type="gramEnd"/>
             <w:r>
-              <w:t xml:space="preserve"> there?</w:t>
-            </w:r>
-          </w:p>
-        </w:tc>
-      </w:tr>
-      <w:tr>
-        <w:tc>
-          <w:tcPr>
-            <w:tcW w:w="4788" w:type="dxa"/>
-          </w:tcPr>
-          <w:p>
-            <w:r>
-              <w:t>User Tasks</w:t>
-            </w:r>
-          </w:p>
-        </w:tc>
-        <w:tc>
-          <w:tcPr>
-            <w:tcW w:w="4788" w:type="dxa"/>
-          </w:tcPr>
-          <w:p>
-            <w:r>
-              <w:t>User Steps</w:t>
-            </w:r>
-          </w:p>
-        </w:tc>
-      </w:tr>
-      <w:tr>
-        <w:tc>
-          <w:tcPr>
-            <w:tcW w:w="4788" w:type="dxa"/>
-          </w:tcPr>
-          <w:p>
-            <w:r>
-              <w:t>See student life activities</w:t>
-            </w:r>
-          </w:p>
-        </w:tc>
-        <w:tc>
-          <w:tcPr>
-            <w:tcW w:w="4788" w:type="dxa"/>
-          </w:tcPr>
-          <w:p>
-            <w:r>
-              <w:t xml:space="preserve">1. </w:t>
+              <w:t xml:space="preserve"> URL</w:t>
+            </w:r>
+            <w:r>
+              <w:t xml:space="preserve"> for home page</w:t>
+            </w:r>
+          </w:p>
+          <w:p>
+            <w:r>
+              <w:t xml:space="preserve">2. </w:t>
             </w:r>
             <w:proofErr w:type="gramStart"/>
             <w:r>
-              <w:t>type</w:t>
+              <w:t>goes</w:t>
             </w:r>
             <w:proofErr w:type="gramEnd"/>
             <w:r>
-              <w:t xml:space="preserve"> URL</w:t>
-            </w:r>
-            <w:r>
-              <w:t xml:space="preserve"> for home page</w:t>
-            </w:r>
-          </w:p>
-          <w:p>
-            <w:r>
-              <w:t xml:space="preserve">2. </w:t>
-            </w:r>
-            <w:proofErr w:type="gramStart"/>
-            <w:r>
-              <w:t>goes</w:t>
-            </w:r>
-            <w:proofErr w:type="gramEnd"/>
-            <w:r>
-              <w:t xml:space="preserve"> to students&gt;student life</w:t>
-            </w:r>
-          </w:p>
-          <w:p>
-            <w:r>
-              <w:t>3.clicks on recreational activities</w:t>
-            </w:r>
-          </w:p>
-          <w:p>
-            <w:r>
-              <w:t>4.redirected to school recreational site</w:t>
-            </w:r>
-          </w:p>
-          <w:p>
-            <w:r>
-              <w:t>5.clicks on activity catalog</w:t>
-            </w:r>
-          </w:p>
-          <w:p>
-            <w:r>
-              <w:t xml:space="preserve">6. </w:t>
-            </w:r>
-            <w:proofErr w:type="gramStart"/>
-            <w:r>
-              <w:t>searches</w:t>
-            </w:r>
-            <w:proofErr w:type="gramEnd"/>
-            <w:r>
-              <w:t xml:space="preserve"> through catalog</w:t>
+              <w:t xml:space="preserve"> to Athletics</w:t>
+            </w:r>
+          </w:p>
+          <w:p>
+            <w:r>
+              <w:t>3.redirected to sports page</w:t>
+            </w:r>
+          </w:p>
+          <w:p>
+            <w:r>
+              <w:t>4.click on sports from menu bar</w:t>
             </w:r>
           </w:p>
         </w:tc>

</xml_diff>